<commit_message>
update test cript Signed-off-by: quangdt <quangyeuthuong@gmail.com>
</commit_message>
<xml_diff>
--- a/dictionary danh mục.docx
+++ b/dictionary danh mục.docx
@@ -2218,94 +2218,113 @@
         <w:t>) &gt; div.right &gt; div.title_question &gt; h2 &gt; a</w:t>
       </w:r>
     </w:p>
-    <w:p>
+    <w:p/>
+    <w:p>
+      <w:r>
+        <w:t>Câu hỏi trên tab nhiều người trả lời:</w:t>
+      </w:r>
+    </w:p>
+    <w:p>
+      <w:r>
+        <w:t xml:space="preserve">Câu 1: </w:t>
+      </w:r>
+      <w:r>
+        <w:t>#div_much_answer &gt; div:nth-child(1) &gt; div.right &gt; div.title_question &gt; a</w:t>
+      </w:r>
+    </w:p>
+    <w:p>
+      <w:r>
+        <w:tab/>
+      </w:r>
+      <w:r>
+        <w:t xml:space="preserve">Tác giả:  </w:t>
+      </w:r>
+      <w:r>
+        <w:t>#div_much_answer &gt; div:nth-child(1) &gt; div.right &gt; div.question_info &gt; div.author &gt; strong &gt; a &gt; span</w:t>
+      </w:r>
+    </w:p>
+    <w:p>
+      <w:r>
+        <w:t xml:space="preserve">Câu hỏi 2: </w:t>
+      </w:r>
+      <w:r>
+        <w:t>#div_much_answer &gt; div:nth-child(2) &gt; div.right &gt; div.title_question &gt; a</w:t>
+      </w:r>
+    </w:p>
+    <w:p>
+      <w:r>
+        <w:t>…..</w:t>
+      </w:r>
+    </w:p>
+    <w:p>
+      <w:r>
+        <w:t>#div_much_answer &gt; div:nth-child(2</w:t>
+      </w:r>
+      <w:r>
+        <w:t>0</w:t>
+      </w:r>
+      <w:r>
+        <w:t>) &gt; div.right &gt; div.title_question &gt; a</w:t>
+      </w:r>
+    </w:p>
+    <w:p/>
+    <w:p>
+      <w:r>
+        <w:t>Câu hỏi trên tab cần trả lời:</w:t>
+      </w:r>
+    </w:p>
+    <w:p>
+      <w:r>
+        <w:t xml:space="preserve">Câu 1: </w:t>
+      </w:r>
+      <w:r>
+        <w:t>#div_need_answer &gt; div:nth-child(1) &gt; div.right &gt; div.title_question &gt; a</w:t>
+      </w:r>
+    </w:p>
+    <w:p>
+      <w:r>
+        <w:t xml:space="preserve">Câu 2: </w:t>
+      </w:r>
+      <w:r>
+        <w:t>#d</w:t>
+      </w:r>
+      <w:r>
+        <w:t>iv_need_answer &gt; div:nth-child(2</w:t>
+      </w:r>
+      <w:r>
+        <w:t>) &gt; div.right &gt; div.title_question &gt; a</w:t>
+      </w:r>
+    </w:p>
+    <w:p>
+      <w:r>
+        <w:t>…</w:t>
+      </w:r>
+    </w:p>
+    <w:p>
+      <w:r>
+        <w:t xml:space="preserve">Câu 20: </w:t>
+      </w:r>
+      <w:r>
+        <w:t>#div_need_answer &gt; div:nth-child(</w:t>
+      </w:r>
+      <w:r>
+        <w:t>20</w:t>
+      </w:r>
+      <w:r>
+        <w:t>) &gt; div.right &gt; div.title_question &gt; a</w:t>
+      </w:r>
+    </w:p>
+    <w:p/>
+    <w:p>
+      <w:r>
+        <w:lastRenderedPageBreak/>
+        <w:t>#ctl00_cphMain_ctl00_LeftPane &gt; div.breadcrumb_and_send_question &gt; div.breadcrumb &gt; a:nth-child(3) &gt; span</w:t>
+      </w:r>
       <w:bookmarkStart w:id="0" w:name="_GoBack"/>
       <w:bookmarkEnd w:id="0"/>
     </w:p>
-    <w:p>
-      <w:r>
-        <w:t>Câu hỏi trên tab nhiều người trả lời:</w:t>
-      </w:r>
-    </w:p>
-    <w:p>
-      <w:r>
-        <w:t xml:space="preserve">Câu 1: </w:t>
-      </w:r>
-      <w:r>
-        <w:t>#div_much_answer &gt; div:nth-child(1) &gt; div.right &gt; div.title_question &gt; a</w:t>
-      </w:r>
-    </w:p>
-    <w:p>
-      <w:r>
-        <w:t xml:space="preserve">Câu hỏi 2: </w:t>
-      </w:r>
-      <w:r>
-        <w:t>#div_much_answer &gt; div:nth-child(2) &gt; div.right &gt; div.title_question &gt; a</w:t>
-      </w:r>
-    </w:p>
-    <w:p>
-      <w:r>
-        <w:t>…..</w:t>
-      </w:r>
-    </w:p>
-    <w:p>
-      <w:r>
-        <w:t>#div_much_answer &gt; div:nth-child(2</w:t>
-      </w:r>
-      <w:r>
-        <w:t>0</w:t>
-      </w:r>
-      <w:r>
-        <w:t>) &gt; div.right &gt; div.title_question &gt; a</w:t>
-      </w:r>
-    </w:p>
     <w:p/>
-    <w:p>
-      <w:r>
-        <w:t>Câu hỏi trên tab cần trả lời:</w:t>
-      </w:r>
-    </w:p>
-    <w:p>
-      <w:r>
-        <w:t xml:space="preserve">Câu 1: </w:t>
-      </w:r>
-      <w:r>
-        <w:t>#div_need_answer &gt; div:nth-child(1) &gt; div.right &gt; div.title_question &gt; a</w:t>
-      </w:r>
-    </w:p>
-    <w:p>
-      <w:r>
-        <w:t xml:space="preserve">Câu 2: </w:t>
-      </w:r>
-      <w:r>
-        <w:t>#d</w:t>
-      </w:r>
-      <w:r>
-        <w:t>iv_need_answer &gt; div:nth-child(2</w:t>
-      </w:r>
-      <w:r>
-        <w:t>) &gt; div.right &gt; div.title_question &gt; a</w:t>
-      </w:r>
-    </w:p>
-    <w:p>
-      <w:r>
-        <w:t>…</w:t>
-      </w:r>
-    </w:p>
-    <w:p>
-      <w:r>
-        <w:t xml:space="preserve">Câu 20: </w:t>
-      </w:r>
-      <w:r>
-        <w:t>#div_need_answer &gt; div:nth-child(</w:t>
-      </w:r>
-      <w:r>
-        <w:t>20</w:t>
-      </w:r>
-      <w:r>
-        <w:t>) &gt; div.right &gt; div.title_question &gt; a</w:t>
-      </w:r>
-    </w:p>
+    <w:p/>
     <w:sectPr>
       <w:pgSz w:w="12240" w:h="15840"/>
       <w:pgMar w:top="1440" w:right="1440" w:bottom="1440" w:left="1440" w:header="720" w:footer="720" w:gutter="0"/>
@@ -3023,7 +3042,7 @@
 </file>
 
 <file path=customXml/itemProps1.xml><?xml version="1.0" encoding="utf-8"?>
-<ds:datastoreItem xmlns:ds="http://schemas.openxmlformats.org/officeDocument/2006/customXml" ds:itemID="{92AA08DE-76F8-4A91-A7BC-7BCFF5352566}">
+<ds:datastoreItem xmlns:ds="http://schemas.openxmlformats.org/officeDocument/2006/customXml" ds:itemID="{705D2209-A819-434F-8778-42AEC53B1053}">
   <ds:schemaRefs>
     <ds:schemaRef ds:uri="http://schemas.openxmlformats.org/officeDocument/2006/bibliography"/>
   </ds:schemaRefs>

</xml_diff>

<commit_message>
update and add project_lamsao_automation/suites/Compare_Question_Display.robot Signed-off-by: quangdt <quangyeuthuong@gmail.com>
</commit_message>
<xml_diff>
--- a/dictionary danh mục.docx
+++ b/dictionary danh mục.docx
@@ -2005,6 +2005,9 @@
     </w:p>
     <w:p>
       <w:r>
+        <w:t xml:space="preserve">${1} ${2} ${3} ${4} ${5} ${6} </w:t>
+      </w:r>
+      <w:r>
         <w:t>${7</w:t>
       </w:r>
       <w:r>
@@ -2133,6 +2136,7 @@
       <w:r>
         <w:t xml:space="preserve"> </w:t>
       </w:r>
+      <w:bookmarkStart w:id="0" w:name="_GoBack"/>
       <w:r>
         <w:t>${</w:t>
       </w:r>
@@ -2145,6 +2149,7 @@
       <w:r>
         <w:t xml:space="preserve"> </w:t>
       </w:r>
+      <w:bookmarkEnd w:id="0"/>
       <w:r>
         <w:t>${</w:t>
       </w:r>
@@ -2235,8 +2240,6 @@
     <w:p>
       <w:r>
         <w:tab/>
-      </w:r>
-      <w:r>
         <w:t xml:space="preserve">Tác giả:  </w:t>
       </w:r>
       <w:r>
@@ -2320,8 +2323,6 @@
         <w:lastRenderedPageBreak/>
         <w:t>#ctl00_cphMain_ctl00_LeftPane &gt; div.breadcrumb_and_send_question &gt; div.breadcrumb &gt; a:nth-child(3) &gt; span</w:t>
       </w:r>
-      <w:bookmarkStart w:id="0" w:name="_GoBack"/>
-      <w:bookmarkEnd w:id="0"/>
     </w:p>
     <w:p/>
     <w:p/>
@@ -3042,7 +3043,7 @@
 </file>
 
 <file path=customXml/itemProps1.xml><?xml version="1.0" encoding="utf-8"?>
-<ds:datastoreItem xmlns:ds="http://schemas.openxmlformats.org/officeDocument/2006/customXml" ds:itemID="{705D2209-A819-434F-8778-42AEC53B1053}">
+<ds:datastoreItem xmlns:ds="http://schemas.openxmlformats.org/officeDocument/2006/customXml" ds:itemID="{6A4F85B7-7414-4D21-98ED-383537560467}">
   <ds:schemaRefs>
     <ds:schemaRef ds:uri="http://schemas.openxmlformats.org/officeDocument/2006/bibliography"/>
   </ds:schemaRefs>

</xml_diff>